<commit_message>
aggiustamento file di validazione e generazione carte + validazione carte generate
</commit_message>
<xml_diff>
--- a/doc/report_magic_deck_generator.docx
+++ b/doc/report_magic_deck_generator.docx
@@ -14,7 +14,7 @@
           <w:b/>
           <w:bCs/>
         </w:rPr>
-        <w:t>Parte I – Contesto e problema</w:t>
+        <w:t xml:space="preserve">Abstract </w:t>
       </w:r>
     </w:p>
     <w:p>
@@ -29,9 +29,37 @@
           <w:b/>
           <w:bCs/>
         </w:rPr>
-        <w:t>1. Introduzione e background essenziale</w:t>
-      </w:r>
-    </w:p>
+        <w:t>1. Contesto, obiettivi e struttura</w:t>
+      </w:r>
+    </w:p>
+    <w:p>
+      <w:r>
+        <w:t>1.1 Contesto didattico e vincoli del progetto</w:t>
+      </w:r>
+      <w:r>
+        <w:br/>
+        <w:t>1.1.1 Requisiti minimi richiesti (set di carte, metriche, ecc.)</w:t>
+      </w:r>
+    </w:p>
+    <w:p>
+      <w:r>
+        <w:t>1.2 Background: MTG, My Hero Academia e modelli Transformer</w:t>
+      </w:r>
+      <w:r>
+        <w:br/>
+        <w:t>1.2.1 Problema di generazione condizionata di carte</w:t>
+      </w:r>
+    </w:p>
+    <w:p>
+      <w:r>
+        <w:t>1.3 Struttura del report e del repository</w:t>
+      </w:r>
+      <w:r>
+        <w:br/>
+        <w:t>1.3.1 Organizzazione del codice (script principali e pipeline)</w:t>
+      </w:r>
+    </w:p>
+    <w:p/>
     <w:p>
       <w:pPr>
         <w:rPr>
@@ -44,87 +72,76 @@
           <w:b/>
           <w:bCs/>
         </w:rPr>
-        <w:t>1.1 Contesto</w:t>
-      </w:r>
-      <w:r>
-        <w:rPr>
-          <w:b/>
-          <w:bCs/>
-        </w:rPr>
+        <w:t>2. Formulazione del problema e visione d’insieme</w:t>
+      </w:r>
+    </w:p>
+    <w:p>
+      <w:r>
+        <w:t>2.1 Formulazione del problema di generazione condizionata</w:t>
+      </w:r>
+      <w:r>
+        <w:br/>
+        <w:t>2.1.1 Spazio delle condizioni (</w:t>
+      </w:r>
+      <w:proofErr w:type="spellStart"/>
+      <w:r>
+        <w:t>theme</w:t>
+      </w:r>
+      <w:proofErr w:type="spellEnd"/>
+      <w:r>
         <w:t xml:space="preserve">, </w:t>
       </w:r>
-      <w:r>
-        <w:rPr>
-          <w:b/>
-          <w:bCs/>
-        </w:rPr>
-        <w:t>Obiettivi e requisiti</w:t>
-      </w:r>
-      <w:r>
-        <w:rPr>
-          <w:b/>
-          <w:bCs/>
-        </w:rPr>
-        <w:t xml:space="preserve"> prog</w:t>
-      </w:r>
-      <w:r>
-        <w:rPr>
-          <w:b/>
-          <w:bCs/>
-        </w:rPr>
-        <w:t>ettuali</w:t>
-      </w:r>
-      <w:r>
-        <w:rPr>
-          <w:b/>
-          <w:bCs/>
-        </w:rPr>
-        <w:br/>
-        <w:t>1.</w:t>
-      </w:r>
-      <w:r>
-        <w:rPr>
-          <w:b/>
-          <w:bCs/>
-        </w:rPr>
-        <w:t>2</w:t>
-      </w:r>
-      <w:r>
-        <w:rPr>
-          <w:b/>
-          <w:bCs/>
-        </w:rPr>
-        <w:t xml:space="preserve"> Cenni di background </w:t>
-      </w:r>
-      <w:r>
-        <w:rPr>
-          <w:b/>
-          <w:bCs/>
-        </w:rPr>
-        <w:t>(contesto</w:t>
-      </w:r>
-      <w:r>
-        <w:rPr>
-          <w:b/>
-          <w:bCs/>
-        </w:rPr>
-        <w:t xml:space="preserve"> di gioco, modelli transformer</w:t>
-      </w:r>
-      <w:r>
-        <w:rPr>
-          <w:b/>
-          <w:bCs/>
-        </w:rPr>
-        <w:t>, unione delle cose)</w:t>
-      </w:r>
-      <w:r>
-        <w:rPr>
-          <w:b/>
-          <w:bCs/>
-        </w:rPr>
-        <w:br/>
-        <w:t>1.</w:t>
-      </w:r>
+      <w:proofErr w:type="spellStart"/>
+      <w:r>
+        <w:t>character</w:t>
+      </w:r>
+      <w:proofErr w:type="spellEnd"/>
+      <w:r>
+        <w:t xml:space="preserve">, color, </w:t>
+      </w:r>
+      <w:proofErr w:type="spellStart"/>
+      <w:r>
+        <w:t>type</w:t>
+      </w:r>
+      <w:proofErr w:type="spellEnd"/>
+      <w:r>
+        <w:t xml:space="preserve">, </w:t>
+      </w:r>
+      <w:proofErr w:type="spellStart"/>
+      <w:r>
+        <w:t>rarity</w:t>
+      </w:r>
+      <w:proofErr w:type="spellEnd"/>
+      <w:r>
+        <w:t>)</w:t>
+      </w:r>
+    </w:p>
+    <w:p>
+      <w:r>
+        <w:t>2.2 Vincoli progettuali e scelte architetturali</w:t>
+      </w:r>
+      <w:r>
+        <w:br/>
+        <w:t>2.2.1 Schema della pipeline end-to-end</w:t>
+      </w:r>
+    </w:p>
+    <w:p>
+      <w:r>
+        <w:t>2.3 Ruolo del mapping tematico nel controllo della generazione</w:t>
+      </w:r>
+      <w:r>
+        <w:br/>
+        <w:t>2.3.1 Collegamento fra mapping, prompt e obiettivi di design</w:t>
+      </w:r>
+    </w:p>
+    <w:p/>
+    <w:p>
+      <w:pPr>
+        <w:rPr>
+          <w:b/>
+          <w:bCs/>
+        </w:rPr>
+      </w:pPr>
       <w:r>
         <w:rPr>
           <w:b/>
@@ -137,23 +154,68 @@
           <w:b/>
           <w:bCs/>
         </w:rPr>
-        <w:t xml:space="preserve"> Struttura del report</w:t>
-      </w:r>
-      <w:r>
-        <w:rPr>
-          <w:b/>
-          <w:bCs/>
-        </w:rPr>
-        <w:t xml:space="preserve">, struttura del codice </w:t>
-      </w:r>
-      <w:r>
-        <w:rPr>
-          <w:b/>
-          <w:bCs/>
-        </w:rPr>
-        <w:t>con obbiettivi per file</w:t>
-      </w:r>
-    </w:p>
+        <w:t>. Mapping tematico di gioco</w:t>
+      </w:r>
+    </w:p>
+    <w:p>
+      <w:r>
+        <w:t>3</w:t>
+      </w:r>
+      <w:r>
+        <w:t>.1 Obiettivi e vincoli del mapping tematico</w:t>
+      </w:r>
+      <w:r>
+        <w:br/>
+      </w:r>
+      <w:r>
+        <w:t>3</w:t>
+      </w:r>
+      <w:r>
+        <w:t>.1.1 Criteri di progettazione (color pie, ruoli narrativi, archetipi)</w:t>
+      </w:r>
+    </w:p>
+    <w:p>
+      <w:r>
+        <w:t>3</w:t>
+      </w:r>
+      <w:r>
+        <w:t xml:space="preserve">.2 Struttura di mapping_seed.csv e </w:t>
+      </w:r>
+      <w:proofErr w:type="spellStart"/>
+      <w:proofErr w:type="gramStart"/>
+      <w:r>
+        <w:t>keywords.json</w:t>
+      </w:r>
+      <w:proofErr w:type="spellEnd"/>
+      <w:proofErr w:type="gramEnd"/>
+      <w:r>
+        <w:br/>
+      </w:r>
+      <w:r>
+        <w:t>3</w:t>
+      </w:r>
+      <w:r>
+        <w:t>.2.1 Esempi di righe e categorie di mapping</w:t>
+      </w:r>
+    </w:p>
+    <w:p>
+      <w:r>
+        <w:t>3</w:t>
+      </w:r>
+      <w:r>
+        <w:t>.3 Integrazione del mapping nella pipeline</w:t>
+      </w:r>
+      <w:r>
+        <w:br/>
+      </w:r>
+      <w:r>
+        <w:t>3</w:t>
+      </w:r>
+      <w:r>
+        <w:t>.3.1 Costruzione dei prompt condizionati a partire dal mapping</w:t>
+      </w:r>
+    </w:p>
+    <w:p/>
     <w:p>
       <w:pPr>
         <w:rPr>
@@ -161,7 +223,141 @@
           <w:bCs/>
         </w:rPr>
       </w:pPr>
-    </w:p>
+      <w:r>
+        <w:rPr>
+          <w:b/>
+          <w:bCs/>
+        </w:rPr>
+        <w:t>4</w:t>
+      </w:r>
+      <w:r>
+        <w:rPr>
+          <w:b/>
+          <w:bCs/>
+        </w:rPr>
+        <w:t>.</w:t>
+      </w:r>
+      <w:r>
+        <w:rPr>
+          <w:b/>
+          <w:bCs/>
+        </w:rPr>
+        <w:t xml:space="preserve"> Ambiente di sviluppo e s</w:t>
+      </w:r>
+      <w:r>
+        <w:rPr>
+          <w:b/>
+          <w:bCs/>
+        </w:rPr>
+        <w:t>etup sperimentale</w:t>
+      </w:r>
+    </w:p>
+    <w:p>
+      <w:r>
+        <w:t>4</w:t>
+      </w:r>
+      <w:r>
+        <w:t>.1 Scelta dei modelli</w:t>
+      </w:r>
+      <w:r>
+        <w:br/>
+      </w:r>
+      <w:r>
+        <w:t>4</w:t>
+      </w:r>
+      <w:r>
+        <w:t>.1.1 GPT-2 small come baseline e smoke test</w:t>
+      </w:r>
+      <w:r>
+        <w:br/>
+      </w:r>
+      <w:r>
+        <w:t>4</w:t>
+      </w:r>
+      <w:r>
+        <w:t xml:space="preserve">.1.2 Mistral 7B con </w:t>
+      </w:r>
+      <w:proofErr w:type="spellStart"/>
+      <w:r>
+        <w:t>QLoRA</w:t>
+      </w:r>
+      <w:proofErr w:type="spellEnd"/>
+      <w:r>
+        <w:t xml:space="preserve"> come modello principale</w:t>
+      </w:r>
+    </w:p>
+    <w:p>
+      <w:r>
+        <w:t>4</w:t>
+      </w:r>
+      <w:r>
+        <w:t xml:space="preserve">.2 </w:t>
+      </w:r>
+      <w:proofErr w:type="spellStart"/>
+      <w:r>
+        <w:t>Tokenizer</w:t>
+      </w:r>
+      <w:proofErr w:type="spellEnd"/>
+      <w:r>
+        <w:t xml:space="preserve"> e impostazioni comuni</w:t>
+      </w:r>
+      <w:r>
+        <w:br/>
+      </w:r>
+      <w:r>
+        <w:t>4</w:t>
+      </w:r>
+      <w:r>
+        <w:t>.2.1 Special tokens, lunghezze di sequenza e gestione dei blocchi</w:t>
+      </w:r>
+    </w:p>
+    <w:p>
+      <w:r>
+        <w:t>4</w:t>
+      </w:r>
+      <w:r>
+        <w:t xml:space="preserve">.3 Infrastruttura computazionale e strumenti di </w:t>
+      </w:r>
+      <w:proofErr w:type="spellStart"/>
+      <w:r>
+        <w:t>logging</w:t>
+      </w:r>
+      <w:proofErr w:type="spellEnd"/>
+      <w:r>
+        <w:br/>
+      </w:r>
+      <w:r>
+        <w:t>4</w:t>
+      </w:r>
+      <w:r>
+        <w:t>.3.1 Configurazione unificata (</w:t>
+      </w:r>
+      <w:proofErr w:type="spellStart"/>
+      <w:proofErr w:type="gramStart"/>
+      <w:r>
+        <w:t>config.yaml</w:t>
+      </w:r>
+      <w:proofErr w:type="spellEnd"/>
+      <w:proofErr w:type="gramEnd"/>
+      <w:r>
+        <w:t xml:space="preserve">, W&amp;B, </w:t>
+      </w:r>
+      <w:proofErr w:type="spellStart"/>
+      <w:r>
+        <w:t>seed</w:t>
+      </w:r>
+      <w:proofErr w:type="spellEnd"/>
+      <w:r>
+        <w:t>, ecc.)</w:t>
+      </w:r>
+    </w:p>
+    <w:p/>
+    <w:p>
+      <w:r>
+        <w:t>--inizio della fase “codice”</w:t>
+      </w:r>
+    </w:p>
+    <w:p/>
     <w:p>
       <w:pPr>
         <w:rPr>
@@ -174,9 +370,124 @@
           <w:b/>
           <w:bCs/>
         </w:rPr>
-        <w:t>2. Formulazione del problema e visione d’insieme</w:t>
-      </w:r>
-    </w:p>
+        <w:t>5</w:t>
+      </w:r>
+      <w:r>
+        <w:rPr>
+          <w:b/>
+          <w:bCs/>
+        </w:rPr>
+        <w:t xml:space="preserve">. Dataset </w:t>
+      </w:r>
+      <w:proofErr w:type="spellStart"/>
+      <w:r>
+        <w:rPr>
+          <w:b/>
+          <w:bCs/>
+        </w:rPr>
+        <w:t>Scryfall</w:t>
+      </w:r>
+      <w:proofErr w:type="spellEnd"/>
+      <w:r>
+        <w:rPr>
+          <w:b/>
+          <w:bCs/>
+        </w:rPr>
+        <w:t xml:space="preserve"> e </w:t>
+      </w:r>
+      <w:proofErr w:type="spellStart"/>
+      <w:r>
+        <w:rPr>
+          <w:b/>
+          <w:bCs/>
+        </w:rPr>
+        <w:t>pre</w:t>
+      </w:r>
+      <w:proofErr w:type="spellEnd"/>
+      <w:r>
+        <w:rPr>
+          <w:b/>
+          <w:bCs/>
+        </w:rPr>
+        <w:t>-processing</w:t>
+      </w:r>
+    </w:p>
+    <w:p>
+      <w:r>
+        <w:t>5</w:t>
+      </w:r>
+      <w:r>
+        <w:t xml:space="preserve">.1 Dataset </w:t>
+      </w:r>
+      <w:proofErr w:type="spellStart"/>
+      <w:r>
+        <w:t>Scryfall</w:t>
+      </w:r>
+      <w:proofErr w:type="spellEnd"/>
+      <w:r>
+        <w:t xml:space="preserve"> e filtri applicati</w:t>
+      </w:r>
+      <w:r>
+        <w:br/>
+      </w:r>
+      <w:r>
+        <w:t>5</w:t>
+      </w:r>
+      <w:r>
+        <w:t xml:space="preserve">.1.1 Scelta del bulk </w:t>
+      </w:r>
+      <w:proofErr w:type="gramStart"/>
+      <w:r>
+        <w:t>e</w:t>
+      </w:r>
+      <w:proofErr w:type="gramEnd"/>
+      <w:r>
+        <w:t xml:space="preserve"> esclusioni (tipi particolari, layout, ecc.)</w:t>
+      </w:r>
+    </w:p>
+    <w:p>
+      <w:r>
+        <w:t>5</w:t>
+      </w:r>
+      <w:r>
+        <w:t>.2 Formato testuale e special tokens</w:t>
+      </w:r>
+      <w:r>
+        <w:br/>
+      </w:r>
+      <w:r>
+        <w:t>5</w:t>
+      </w:r>
+      <w:r>
+        <w:t>.2.1 Struttura del blocco carta (start/</w:t>
+      </w:r>
+      <w:proofErr w:type="spellStart"/>
+      <w:r>
+        <w:t>gen</w:t>
+      </w:r>
+      <w:proofErr w:type="spellEnd"/>
+      <w:r>
+        <w:t>/end token, campi, ecc.)</w:t>
+      </w:r>
+    </w:p>
+    <w:p>
+      <w:r>
+        <w:t>5</w:t>
+      </w:r>
+      <w:r>
+        <w:t>.3 Split del dataset e validazione hard</w:t>
+      </w:r>
+      <w:r>
+        <w:br/>
+      </w:r>
+      <w:r>
+        <w:t>5</w:t>
+      </w:r>
+      <w:r>
+        <w:t>.3.1 Statistiche generali (distribuzioni per colori, tipi, rarità, lunghezze)</w:t>
+      </w:r>
+    </w:p>
+    <w:p/>
     <w:p>
       <w:pPr>
         <w:rPr>
@@ -189,557 +500,301 @@
           <w:b/>
           <w:bCs/>
         </w:rPr>
-        <w:t>2.1</w:t>
-      </w:r>
-      <w:r>
-        <w:rPr>
-          <w:b/>
-          <w:bCs/>
-        </w:rPr>
+        <w:t>6. Training e valutazione quantitativa</w:t>
+      </w:r>
+    </w:p>
+    <w:p>
+      <w:pPr>
+        <w:rPr>
+          <w:b/>
+          <w:bCs/>
+        </w:rPr>
+      </w:pPr>
+      <w:r>
+        <w:rPr>
+          <w:b/>
+          <w:bCs/>
+        </w:rPr>
+        <w:t>6.1 Preparazione dei dataset per il training</w:t>
+      </w:r>
+      <w:r>
+        <w:rPr>
+          <w:b/>
+          <w:bCs/>
+        </w:rPr>
+        <w:br/>
+        <w:t xml:space="preserve">6.1.1 Pipeline di tokenizzazione, </w:t>
+      </w:r>
+      <w:proofErr w:type="spellStart"/>
+      <w:r>
+        <w:rPr>
+          <w:b/>
+          <w:bCs/>
+        </w:rPr>
+        <w:t>batching</w:t>
+      </w:r>
+      <w:proofErr w:type="spellEnd"/>
+      <w:r>
+        <w:rPr>
+          <w:b/>
+          <w:bCs/>
+        </w:rPr>
+        <w:t xml:space="preserve"> e data loader</w:t>
+      </w:r>
+    </w:p>
+    <w:p>
+      <w:pPr>
+        <w:rPr>
+          <w:b/>
+          <w:bCs/>
+        </w:rPr>
+      </w:pPr>
+      <w:r>
+        <w:rPr>
+          <w:b/>
+          <w:bCs/>
+        </w:rPr>
+        <w:t>6.2 Training dei modelli</w:t>
+      </w:r>
+      <w:r>
+        <w:rPr>
+          <w:b/>
+          <w:bCs/>
+        </w:rPr>
+        <w:br/>
+        <w:t>6.2.1 Esperimenti con GPT-2 (setup e risultati)</w:t>
+      </w:r>
+      <w:r>
+        <w:rPr>
+          <w:b/>
+          <w:bCs/>
+        </w:rPr>
+        <w:br/>
+        <w:t xml:space="preserve">6.2.2 Esperimenti con Mistral 7B </w:t>
+      </w:r>
+      <w:proofErr w:type="spellStart"/>
+      <w:r>
+        <w:rPr>
+          <w:b/>
+          <w:bCs/>
+        </w:rPr>
+        <w:t>QLoRA</w:t>
+      </w:r>
+      <w:proofErr w:type="spellEnd"/>
+      <w:r>
+        <w:rPr>
+          <w:b/>
+          <w:bCs/>
+        </w:rPr>
+        <w:t xml:space="preserve"> (setup e risultati)</w:t>
+      </w:r>
+    </w:p>
+    <w:p>
+      <w:pPr>
+        <w:rPr>
+          <w:b/>
+          <w:bCs/>
+        </w:rPr>
+      </w:pPr>
+      <w:r>
+        <w:rPr>
+          <w:b/>
+          <w:bCs/>
+        </w:rPr>
+        <w:t xml:space="preserve">6.3 </w:t>
+      </w:r>
+      <w:proofErr w:type="spellStart"/>
+      <w:r>
+        <w:rPr>
+          <w:b/>
+          <w:bCs/>
+        </w:rPr>
+        <w:t>Eval_ppl</w:t>
+      </w:r>
+      <w:proofErr w:type="spellEnd"/>
+      <w:r>
+        <w:rPr>
+          <w:b/>
+          <w:bCs/>
+        </w:rPr>
+        <w:t xml:space="preserve"> e metriche quantitative</w:t>
+      </w:r>
+      <w:r>
+        <w:rPr>
+          <w:b/>
+          <w:bCs/>
+        </w:rPr>
+        <w:br/>
+        <w:t xml:space="preserve">6.3.1 </w:t>
+      </w:r>
+      <w:proofErr w:type="spellStart"/>
+      <w:r>
+        <w:rPr>
+          <w:b/>
+          <w:bCs/>
+        </w:rPr>
+        <w:t>Perplexity</w:t>
+      </w:r>
+      <w:proofErr w:type="spellEnd"/>
+      <w:r>
+        <w:rPr>
+          <w:b/>
+          <w:bCs/>
+        </w:rPr>
+        <w:t xml:space="preserve"> globale e per cluster (colori, tipi, rarità)</w:t>
+      </w:r>
+    </w:p>
+    <w:p>
+      <w:pPr>
+        <w:rPr>
+          <w:b/>
+          <w:bCs/>
+        </w:rPr>
+      </w:pPr>
+    </w:p>
+    <w:p>
+      <w:pPr>
+        <w:rPr>
+          <w:b/>
+          <w:bCs/>
+        </w:rPr>
+      </w:pPr>
+      <w:r>
+        <w:rPr>
+          <w:b/>
+          <w:bCs/>
+        </w:rPr>
+        <w:t>7. Generazione e validazione delle carte</w:t>
+      </w:r>
+    </w:p>
+    <w:p>
+      <w:r>
+        <w:t>7.1 Generazione condizionata</w:t>
+      </w:r>
+      <w:r>
+        <w:br/>
+        <w:t>7.1.1 Formato del prompt e specifica delle condizioni</w:t>
+      </w:r>
+      <w:r>
+        <w:br/>
+        <w:t xml:space="preserve">7.1.2 Parametri di </w:t>
+      </w:r>
+      <w:proofErr w:type="spellStart"/>
+      <w:r>
+        <w:t>decoding</w:t>
+      </w:r>
+      <w:proofErr w:type="spellEnd"/>
+      <w:r>
+        <w:t xml:space="preserve"> e strategie di generazione</w:t>
+      </w:r>
+    </w:p>
+    <w:p>
+      <w:r>
+        <w:t xml:space="preserve">7.2 </w:t>
+      </w:r>
+      <w:proofErr w:type="spellStart"/>
+      <w:r>
+        <w:t>Validator</w:t>
+      </w:r>
+      <w:proofErr w:type="spellEnd"/>
+      <w:r>
+        <w:t xml:space="preserve"> sintattico e di coerenza minima (soft </w:t>
+      </w:r>
+      <w:proofErr w:type="spellStart"/>
+      <w:r>
+        <w:t>validator</w:t>
+      </w:r>
+      <w:proofErr w:type="spellEnd"/>
+      <w:r>
+        <w:t>)</w:t>
+      </w:r>
+      <w:r>
+        <w:br/>
+        <w:t>7.2.1 Regole applicate, pass-rate e tipologie di errori catturati</w:t>
+      </w:r>
+    </w:p>
+    <w:p>
+      <w:r>
+        <w:t>7.3 Scoring, deduplicazione e ranking delle carte generate</w:t>
+      </w:r>
+      <w:r>
+        <w:br/>
+        <w:t>7.3.1 Pipeline di post-processing e selezione delle carte candidate</w:t>
+      </w:r>
+    </w:p>
+    <w:p/>
+    <w:p>
+      <w:pPr>
+        <w:rPr>
+          <w:b/>
+          <w:bCs/>
+        </w:rPr>
+      </w:pPr>
+      <w:r>
+        <w:rPr>
+          <w:b/>
+          <w:bCs/>
+        </w:rPr>
+        <w:t>8. Set finale e valutazione complessiva</w:t>
+      </w:r>
+    </w:p>
+    <w:p>
+      <w:r>
+        <w:t>8.1 Costruzione e bilanciamento del set finale</w:t>
+      </w:r>
+      <w:r>
+        <w:br/>
+        <w:t>8.1.1 Distribuzione di colori, tipi e rarità nel set curato</w:t>
+      </w:r>
+    </w:p>
+    <w:p>
+      <w:r>
+        <w:lastRenderedPageBreak/>
+        <w:t>8.2 Valutazione quantitativa sul set finale</w:t>
+      </w:r>
+      <w:r>
+        <w:br/>
+        <w:t>8.2.1 Confronto della PPL e delle statistiche con il training set</w:t>
+      </w:r>
+    </w:p>
+    <w:p>
+      <w:r>
+        <w:t>8.3 Valutazione qualitativa</w:t>
+      </w:r>
+      <w:r>
+        <w:br/>
+        <w:t>8.3.1 Schema di rating umano e risultati medi</w:t>
+      </w:r>
+    </w:p>
+    <w:p>
+      <w:r>
+        <w:t xml:space="preserve">8.4 Analisi di esempi e </w:t>
+      </w:r>
+      <w:proofErr w:type="spellStart"/>
+      <w:r>
+        <w:t>failure</w:t>
+      </w:r>
+      <w:proofErr w:type="spellEnd"/>
+      <w:r>
         <w:t xml:space="preserve"> </w:t>
       </w:r>
-      <w:r>
-        <w:rPr>
-          <w:b/>
-          <w:bCs/>
-        </w:rPr>
-        <w:t>Problema: generazione di un set MTG tematico MHA</w:t>
-      </w:r>
-      <w:r>
-        <w:rPr>
-          <w:b/>
-          <w:bCs/>
-        </w:rPr>
-        <w:br/>
-        <w:t>2.2 Vincoli progettuali e scelte di alto livello</w:t>
-      </w:r>
-      <w:r>
-        <w:rPr>
-          <w:b/>
-          <w:bCs/>
-        </w:rPr>
-        <w:br/>
-        <w:t>2.3 Pipeline end-to-end del progetto</w:t>
-      </w:r>
-      <w:r>
-        <w:rPr>
-          <w:b/>
-          <w:bCs/>
-        </w:rPr>
-        <w:br/>
-        <w:t>2.4 Ruolo del mapping tematico e della generazione condizionata</w:t>
-      </w:r>
-    </w:p>
-    <w:p>
-      <w:pPr>
-        <w:rPr>
-          <w:b/>
-          <w:bCs/>
-        </w:rPr>
-      </w:pPr>
-      <w:r>
-        <w:rPr>
-          <w:b/>
-          <w:bCs/>
-        </w:rPr>
-        <w:pict w14:anchorId="23EDD7D1">
-          <v:rect id="_x0000_i1025" style="width:0;height:1.5pt" o:hralign="center" o:hrstd="t" o:hr="t" fillcolor="#a0a0a0" stroked="f"/>
-        </w:pict>
-      </w:r>
-    </w:p>
-    <w:p>
-      <w:pPr>
-        <w:rPr>
-          <w:b/>
-          <w:bCs/>
-        </w:rPr>
-      </w:pPr>
-      <w:r>
-        <w:rPr>
-          <w:b/>
-          <w:bCs/>
-        </w:rPr>
-        <w:t>Parte II – Dati, rappresentazione e mapping</w:t>
-      </w:r>
-    </w:p>
-    <w:p>
-      <w:pPr>
-        <w:rPr>
-          <w:b/>
-          <w:bCs/>
-        </w:rPr>
-      </w:pPr>
-      <w:r>
-        <w:rPr>
-          <w:b/>
-          <w:bCs/>
-        </w:rPr>
-        <w:t>3. Dati e preprocessing</w:t>
-      </w:r>
-    </w:p>
-    <w:p>
-      <w:pPr>
-        <w:rPr>
-          <w:b/>
-          <w:bCs/>
-        </w:rPr>
-      </w:pPr>
-      <w:r>
-        <w:rPr>
-          <w:b/>
-          <w:bCs/>
-        </w:rPr>
-        <w:t>3.1 Dataset Scryfall e criteri di selezione</w:t>
-      </w:r>
-      <w:r>
-        <w:rPr>
-          <w:b/>
-          <w:bCs/>
-        </w:rPr>
-        <w:br/>
-        <w:t>3.2 Formato testuale e special tokens</w:t>
-      </w:r>
-      <w:r>
-        <w:rPr>
-          <w:b/>
-          <w:bCs/>
-        </w:rPr>
-        <w:br/>
-        <w:t>3.3 Split train/validation/test e contratto di formato</w:t>
-      </w:r>
-      <w:r>
-        <w:rPr>
-          <w:b/>
-          <w:bCs/>
-        </w:rPr>
-        <w:br/>
-        <w:t xml:space="preserve">3.4 Statistiche descrittive </w:t>
-      </w:r>
-      <w:r>
-        <w:rPr>
-          <w:b/>
-          <w:bCs/>
-        </w:rPr>
-        <w:t>generali</w:t>
-      </w:r>
-    </w:p>
-    <w:p>
-      <w:pPr>
-        <w:rPr>
-          <w:b/>
-          <w:bCs/>
-        </w:rPr>
-      </w:pPr>
-      <w:r>
-        <w:rPr>
-          <w:b/>
-          <w:bCs/>
-        </w:rPr>
-        <w:t>4. Mapping tematico MTG × MHA</w:t>
-      </w:r>
-    </w:p>
-    <w:p>
-      <w:pPr>
-        <w:rPr>
-          <w:b/>
-          <w:bCs/>
-        </w:rPr>
-      </w:pPr>
-      <w:r>
-        <w:rPr>
-          <w:b/>
-          <w:bCs/>
-        </w:rPr>
-        <w:t>4.1 Obiettivo del mapping e vincoli</w:t>
-      </w:r>
-      <w:r>
-        <w:rPr>
-          <w:b/>
-          <w:bCs/>
-        </w:rPr>
-        <w:br/>
-        <w:t>4.2 Struttura di mapping_seed.csv e keywords.json</w:t>
-      </w:r>
-      <w:r>
-        <w:rPr>
-          <w:b/>
-          <w:bCs/>
-        </w:rPr>
-        <w:br/>
-        <w:t>4.3 Integrazione del mapping nella costruzione dei prompt di generazione</w:t>
-      </w:r>
-    </w:p>
-    <w:p>
-      <w:pPr>
-        <w:rPr>
-          <w:b/>
-          <w:bCs/>
-        </w:rPr>
-      </w:pPr>
-      <w:r>
-        <w:rPr>
-          <w:b/>
-          <w:bCs/>
-        </w:rPr>
-        <w:pict w14:anchorId="767D34B4">
-          <v:rect id="_x0000_i1026" style="width:0;height:1.5pt" o:hralign="center" o:hrstd="t" o:hr="t" fillcolor="#a0a0a0" stroked="f"/>
-        </w:pict>
-      </w:r>
-    </w:p>
-    <w:p>
-      <w:pPr>
-        <w:rPr>
-          <w:b/>
-          <w:bCs/>
-        </w:rPr>
-      </w:pPr>
-      <w:r>
-        <w:rPr>
-          <w:b/>
-          <w:bCs/>
-        </w:rPr>
-        <w:t>Parte III – Modelli, training e generazione</w:t>
-      </w:r>
-    </w:p>
-    <w:p>
-      <w:pPr>
-        <w:rPr>
-          <w:b/>
-          <w:bCs/>
-        </w:rPr>
-      </w:pPr>
-      <w:r>
-        <w:rPr>
-          <w:b/>
-          <w:bCs/>
-        </w:rPr>
-        <w:t>5. Modelli e setup sperimentale</w:t>
-      </w:r>
-    </w:p>
-    <w:p>
-      <w:pPr>
-        <w:rPr>
-          <w:b/>
-          <w:bCs/>
-        </w:rPr>
-      </w:pPr>
-      <w:r>
-        <w:rPr>
-          <w:b/>
-          <w:bCs/>
-        </w:rPr>
-        <w:t>5.1 Modelli utilizzati (GPT-2 baseline, Mistral 7B QLoRA)</w:t>
-      </w:r>
-      <w:r>
-        <w:rPr>
-          <w:b/>
-          <w:bCs/>
-        </w:rPr>
-        <w:br/>
-        <w:t>5.2 Tokenizer, special tokens e hyper-parameter chiave</w:t>
-      </w:r>
-      <w:r>
-        <w:rPr>
-          <w:b/>
-          <w:bCs/>
-        </w:rPr>
-        <w:br/>
-        <w:t>5.3 Infrastruttura computazionale e strumenti di logging</w:t>
-      </w:r>
-    </w:p>
-    <w:p>
-      <w:pPr>
-        <w:rPr>
-          <w:b/>
-          <w:bCs/>
-        </w:rPr>
-      </w:pPr>
-      <w:r>
-        <w:rPr>
-          <w:b/>
-          <w:bCs/>
-        </w:rPr>
-        <w:t>6. Pipeline di training e generazione</w:t>
-      </w:r>
-    </w:p>
-    <w:p>
-      <w:pPr>
-        <w:rPr>
-          <w:b/>
-          <w:bCs/>
-        </w:rPr>
-      </w:pPr>
-      <w:r>
-        <w:rPr>
-          <w:b/>
-          <w:bCs/>
-        </w:rPr>
-        <w:t>6.1 Preparazione dei dataset per il training</w:t>
-      </w:r>
-      <w:r>
-        <w:rPr>
-          <w:b/>
-          <w:bCs/>
-        </w:rPr>
-        <w:br/>
-        <w:t>6.2 Training dei modelli</w:t>
-      </w:r>
-      <w:r>
-        <w:rPr>
-          <w:b/>
-          <w:bCs/>
-        </w:rPr>
-        <w:br/>
-        <w:t>   6.2.1 GPT-2 Large come baseline</w:t>
-      </w:r>
-      <w:r>
-        <w:rPr>
-          <w:b/>
-          <w:bCs/>
-        </w:rPr>
-        <w:br/>
-        <w:t>   6.2.2 Mistral 7B con QLoRA</w:t>
-      </w:r>
-      <w:r>
-        <w:rPr>
-          <w:b/>
-          <w:bCs/>
-        </w:rPr>
-        <w:br/>
-        <w:t>6.3 Generazione condizionata delle carte</w:t>
-      </w:r>
-      <w:r>
-        <w:rPr>
-          <w:b/>
-          <w:bCs/>
-        </w:rPr>
-        <w:br/>
-      </w:r>
-      <w:r>
-        <w:rPr>
-          <w:b/>
-          <w:bCs/>
-        </w:rPr>
-        <w:lastRenderedPageBreak/>
-        <w:t>   6.3.1 Formato del prompt e condizioni (theme, character, color, type, rarity)</w:t>
-      </w:r>
-      <w:r>
-        <w:rPr>
-          <w:b/>
-          <w:bCs/>
-        </w:rPr>
-        <w:br/>
-        <w:t>   6.3.2 Parametri di decoding e strategie di generazione</w:t>
-      </w:r>
-    </w:p>
-    <w:p>
-      <w:pPr>
-        <w:rPr>
-          <w:b/>
-          <w:bCs/>
-        </w:rPr>
-      </w:pPr>
-      <w:r>
-        <w:rPr>
-          <w:b/>
-          <w:bCs/>
-        </w:rPr>
-        <w:pict w14:anchorId="3C5BDE0B">
-          <v:rect id="_x0000_i1027" style="width:0;height:1.5pt" o:hralign="center" o:hrstd="t" o:hr="t" fillcolor="#a0a0a0" stroked="f"/>
-        </w:pict>
-      </w:r>
-    </w:p>
-    <w:p>
-      <w:pPr>
-        <w:rPr>
-          <w:b/>
-          <w:bCs/>
-        </w:rPr>
-      </w:pPr>
-      <w:r>
-        <w:rPr>
-          <w:b/>
-          <w:bCs/>
-        </w:rPr>
-        <w:t>Parte IV – Validazione, set finale e valutazione</w:t>
-      </w:r>
-    </w:p>
-    <w:p>
-      <w:pPr>
-        <w:rPr>
-          <w:b/>
-          <w:bCs/>
-        </w:rPr>
-      </w:pPr>
-      <w:r>
-        <w:rPr>
-          <w:b/>
-          <w:bCs/>
-        </w:rPr>
-        <w:t>7. Validazione, scoring e curation</w:t>
-      </w:r>
-    </w:p>
-    <w:p>
-      <w:pPr>
-        <w:rPr>
-          <w:b/>
-          <w:bCs/>
-        </w:rPr>
-      </w:pPr>
-      <w:r>
-        <w:rPr>
-          <w:b/>
-          <w:bCs/>
-        </w:rPr>
-        <w:t>7.1 Validator sintattico e di coerenza minima</w:t>
-      </w:r>
-      <w:r>
-        <w:rPr>
-          <w:b/>
-          <w:bCs/>
-        </w:rPr>
-        <w:br/>
-        <w:t>7.2 Scoring, deduplicazione e ranking delle carte</w:t>
-      </w:r>
-      <w:r>
-        <w:rPr>
-          <w:b/>
-          <w:bCs/>
-        </w:rPr>
-        <w:br/>
-        <w:t>7.3 Costruzione del set finale e bilanciamento (colori, tipi, rarità)</w:t>
-      </w:r>
-    </w:p>
-    <w:p>
-      <w:pPr>
-        <w:rPr>
-          <w:b/>
-          <w:bCs/>
-        </w:rPr>
-      </w:pPr>
-      <w:r>
-        <w:rPr>
-          <w:b/>
-          <w:bCs/>
-        </w:rPr>
-        <w:t>8. Valutazione e discussione dei risultati</w:t>
-      </w:r>
-    </w:p>
-    <w:p>
-      <w:pPr>
-        <w:rPr>
-          <w:b/>
-          <w:bCs/>
-        </w:rPr>
-      </w:pPr>
-      <w:r>
-        <w:rPr>
-          <w:b/>
-          <w:bCs/>
-        </w:rPr>
-        <w:t>8.1 Valutazione quantitativa (Perplexity globale e per cluster)</w:t>
-      </w:r>
-      <w:r>
-        <w:rPr>
-          <w:b/>
-          <w:bCs/>
-        </w:rPr>
-        <w:br/>
-        <w:t>8.2 Valutazione qualitativa (schema di rating e risultati medi)</w:t>
-      </w:r>
-      <w:r>
-        <w:rPr>
-          <w:b/>
-          <w:bCs/>
-        </w:rPr>
-        <w:br/>
-        <w:t>8.3 Analisi di esempi rappresentativi e failure modes</w:t>
-      </w:r>
-      <w:r>
-        <w:rPr>
-          <w:b/>
-          <w:bCs/>
-        </w:rPr>
-        <w:br/>
-        <w:t>8.4 Sintesi critica dei risultati ottenuti</w:t>
-      </w:r>
-    </w:p>
-    <w:p>
-      <w:pPr>
-        <w:rPr>
-          <w:b/>
-          <w:bCs/>
-        </w:rPr>
-      </w:pPr>
-      <w:r>
-        <w:rPr>
-          <w:b/>
-          <w:bCs/>
-        </w:rPr>
-        <w:pict w14:anchorId="2B622131">
-          <v:rect id="_x0000_i1028" style="width:0;height:1.5pt" o:hralign="center" o:hrstd="t" o:hr="t" fillcolor="#a0a0a0" stroked="f"/>
-        </w:pict>
-      </w:r>
-    </w:p>
-    <w:p>
-      <w:pPr>
-        <w:rPr>
-          <w:b/>
-          <w:bCs/>
-        </w:rPr>
-      </w:pPr>
-      <w:r>
-        <w:rPr>
-          <w:b/>
-          <w:bCs/>
-        </w:rPr>
-        <w:t>Parte V – Conclusioni</w:t>
-      </w:r>
-    </w:p>
-    <w:p>
-      <w:pPr>
-        <w:rPr>
-          <w:b/>
-          <w:bCs/>
-        </w:rPr>
-      </w:pPr>
-      <w:r>
-        <w:rPr>
-          <w:b/>
-          <w:bCs/>
-        </w:rPr>
-        <w:t>9. Conclusioni e sviluppi futuri</w:t>
-      </w:r>
-    </w:p>
-    <w:p>
-      <w:pPr>
-        <w:rPr>
-          <w:b/>
-          <w:bCs/>
-        </w:rPr>
-      </w:pPr>
-      <w:r>
-        <w:rPr>
-          <w:b/>
-          <w:bCs/>
-        </w:rPr>
-        <w:t>9.1 Principali lesson learned</w:t>
-      </w:r>
-      <w:r>
-        <w:rPr>
-          <w:b/>
-          <w:bCs/>
-        </w:rPr>
-        <w:br/>
-        <w:t>9.2 Limiti dell’approccio</w:t>
-      </w:r>
-      <w:r>
-        <w:rPr>
-          <w:b/>
-          <w:bCs/>
-        </w:rPr>
-        <w:br/>
-        <w:t>9.3 Possibili miglioramenti e sviluppi futuri</w:t>
+      <w:proofErr w:type="spellStart"/>
+      <w:r>
+        <w:t>modes</w:t>
+      </w:r>
+      <w:proofErr w:type="spellEnd"/>
+      <w:r>
+        <w:br/>
+        <w:t>8.4.1 Esempi rappresentativi di carte “buone” e “problematiche”</w:t>
+      </w:r>
+    </w:p>
+    <w:p>
+      <w:r>
+        <w:t>8.5 Sintesi critica e sviluppi futuri</w:t>
+      </w:r>
+      <w:r>
+        <w:br/>
+        <w:t>8.5.1 Limiti del lavoro e possibili estensioni</w:t>
       </w:r>
     </w:p>
     <w:p/>
@@ -1356,7 +1411,6 @@
   <w:style w:type="character" w:default="1" w:styleId="Carpredefinitoparagrafo">
     <w:name w:val="Default Paragraph Font"/>
     <w:uiPriority w:val="1"/>
-    <w:semiHidden/>
     <w:unhideWhenUsed/>
   </w:style>
   <w:style w:type="table" w:default="1" w:styleId="Tabellanormale">

</xml_diff>